<commit_message>
Presentación de idea del producto
</commit_message>
<xml_diff>
--- a/Fase 1/Evidencias Grupales/Presentacion idea de proyecto.docx
+++ b/Fase 1/Evidencias Grupales/Presentacion idea de proyecto.docx
@@ -9109,7 +9109,7 @@
     <w:sdt>
       <w:sdtPr>
         <w:lock w:val="contentLocked"/>
-        <w:tag w:val="goog_rdk_100"/>
+        <w:tag w:val="goog_rdk_90"/>
       </w:sdtPr>
       <w:sdtContent>
         <w:tbl>
@@ -12756,391 +12756,6 @@
               </w:sdtContent>
             </w:sdt>
           </w:tr>
-          <w:tr>
-            <w:trPr>
-              <w:cantSplit w:val="0"/>
-              <w:trHeight w:val="585" w:hRule="atLeast"/>
-              <w:tblHeader w:val="0"/>
-            </w:trPr>
-            <w:sdt>
-              <w:sdtPr>
-                <w:lock w:val="contentLocked"/>
-                <w:tag w:val="goog_rdk_90"/>
-              </w:sdtPr>
-              <w:sdtContent>
-                <w:tc>
-                  <w:tcPr>
-                    <w:tcBorders>
-                      <w:top w:color="cccccc" w:space="0" w:sz="6" w:val="single"/>
-                      <w:left w:color="000000" w:space="0" w:sz="6" w:val="single"/>
-                      <w:bottom w:color="000000" w:space="0" w:sz="6" w:val="single"/>
-                      <w:right w:color="cccccc" w:space="0" w:sz="6" w:val="single"/>
-                    </w:tcBorders>
-                    <w:shd w:fill="ffffff" w:val="clear"/>
-                    <w:tcMar>
-                      <w:top w:w="0.0" w:type="dxa"/>
-                      <w:left w:w="40.0" w:type="dxa"/>
-                      <w:bottom w:w="0.0" w:type="dxa"/>
-                      <w:right w:w="40.0" w:type="dxa"/>
-                    </w:tcMar>
-                    <w:vAlign w:val="bottom"/>
-                  </w:tcPr>
-                  <w:p>
-                    <w:pPr>
-                      <w:widowControl w:val="0"/>
-                      <w:spacing w:after="0" w:line="276" w:lineRule="auto"/>
-                      <w:rPr/>
-                    </w:pPr>
-                    <w:r>
-                      <w:rPr>
-                        <w:rtl w:val="0"/>
-                      </w:rPr>
-                    </w:r>
-                  </w:p>
-                </w:tc>
-              </w:sdtContent>
-            </w:sdt>
-            <w:sdt>
-              <w:sdtPr>
-                <w:lock w:val="contentLocked"/>
-                <w:tag w:val="goog_rdk_91"/>
-              </w:sdtPr>
-              <w:sdtContent>
-                <w:tc>
-                  <w:tcPr>
-                    <w:tcBorders>
-                      <w:top w:color="cccccc" w:space="0" w:sz="6" w:val="single"/>
-                      <w:left w:color="cccccc" w:space="0" w:sz="6" w:val="single"/>
-                      <w:bottom w:color="cccccc" w:space="0" w:sz="6" w:val="single"/>
-                      <w:right w:color="cccccc" w:space="0" w:sz="6" w:val="single"/>
-                    </w:tcBorders>
-                    <w:tcMar>
-                      <w:top w:w="0.0" w:type="dxa"/>
-                      <w:left w:w="40.0" w:type="dxa"/>
-                      <w:bottom w:w="0.0" w:type="dxa"/>
-                      <w:right w:w="40.0" w:type="dxa"/>
-                    </w:tcMar>
-                    <w:vAlign w:val="top"/>
-                  </w:tcPr>
-                  <w:p>
-                    <w:pPr>
-                      <w:widowControl w:val="0"/>
-                      <w:spacing w:after="0" w:line="276" w:lineRule="auto"/>
-                      <w:rPr/>
-                    </w:pPr>
-                    <w:r>
-                      <w:rPr>
-                        <w:rtl w:val="0"/>
-                      </w:rPr>
-                    </w:r>
-                  </w:p>
-                </w:tc>
-              </w:sdtContent>
-            </w:sdt>
-            <w:sdt>
-              <w:sdtPr>
-                <w:lock w:val="contentLocked"/>
-                <w:tag w:val="goog_rdk_92"/>
-              </w:sdtPr>
-              <w:sdtContent>
-                <w:tc>
-                  <w:tcPr>
-                    <w:tcBorders>
-                      <w:top w:color="cccccc" w:space="0" w:sz="6" w:val="single"/>
-                      <w:left w:color="cccccc" w:space="0" w:sz="6" w:val="single"/>
-                      <w:bottom w:color="cccccc" w:space="0" w:sz="6" w:val="single"/>
-                      <w:right w:color="cccccc" w:space="0" w:sz="6" w:val="single"/>
-                    </w:tcBorders>
-                    <w:tcMar>
-                      <w:top w:w="0.0" w:type="dxa"/>
-                      <w:left w:w="40.0" w:type="dxa"/>
-                      <w:bottom w:w="0.0" w:type="dxa"/>
-                      <w:right w:w="40.0" w:type="dxa"/>
-                    </w:tcMar>
-                    <w:vAlign w:val="top"/>
-                  </w:tcPr>
-                  <w:p>
-                    <w:pPr>
-                      <w:widowControl w:val="0"/>
-                      <w:spacing w:after="0" w:line="276" w:lineRule="auto"/>
-                      <w:rPr/>
-                    </w:pPr>
-                    <w:r>
-                      <w:rPr>
-                        <w:rtl w:val="0"/>
-                      </w:rPr>
-                    </w:r>
-                  </w:p>
-                </w:tc>
-              </w:sdtContent>
-            </w:sdt>
-            <w:sdt>
-              <w:sdtPr>
-                <w:lock w:val="contentLocked"/>
-                <w:tag w:val="goog_rdk_93"/>
-              </w:sdtPr>
-              <w:sdtContent>
-                <w:tc>
-                  <w:tcPr>
-                    <w:tcBorders>
-                      <w:top w:color="cccccc" w:space="0" w:sz="6" w:val="single"/>
-                      <w:left w:color="cccccc" w:space="0" w:sz="6" w:val="single"/>
-                      <w:bottom w:color="cccccc" w:space="0" w:sz="6" w:val="single"/>
-                      <w:right w:color="cccccc" w:space="0" w:sz="6" w:val="single"/>
-                    </w:tcBorders>
-                    <w:shd w:fill="ffffff" w:val="clear"/>
-                    <w:tcMar>
-                      <w:top w:w="0.0" w:type="dxa"/>
-                      <w:left w:w="40.0" w:type="dxa"/>
-                      <w:bottom w:w="0.0" w:type="dxa"/>
-                      <w:right w:w="40.0" w:type="dxa"/>
-                    </w:tcMar>
-                    <w:vAlign w:val="top"/>
-                  </w:tcPr>
-                  <w:p>
-                    <w:pPr>
-                      <w:widowControl w:val="0"/>
-                      <w:spacing w:after="0" w:line="276" w:lineRule="auto"/>
-                      <w:rPr/>
-                    </w:pPr>
-                    <w:r>
-                      <w:rPr>
-                        <w:rtl w:val="0"/>
-                      </w:rPr>
-                    </w:r>
-                  </w:p>
-                </w:tc>
-              </w:sdtContent>
-            </w:sdt>
-            <w:sdt>
-              <w:sdtPr>
-                <w:lock w:val="contentLocked"/>
-                <w:tag w:val="goog_rdk_94"/>
-              </w:sdtPr>
-              <w:sdtContent>
-                <w:tc>
-                  <w:tcPr>
-                    <w:tcBorders>
-                      <w:top w:color="cccccc" w:space="0" w:sz="6" w:val="single"/>
-                      <w:left w:color="cccccc" w:space="0" w:sz="6" w:val="single"/>
-                      <w:bottom w:color="cccccc" w:space="0" w:sz="6" w:val="single"/>
-                      <w:right w:color="cccccc" w:space="0" w:sz="6" w:val="single"/>
-                    </w:tcBorders>
-                    <w:shd w:fill="ffffff" w:val="clear"/>
-                    <w:tcMar>
-                      <w:top w:w="0.0" w:type="dxa"/>
-                      <w:left w:w="40.0" w:type="dxa"/>
-                      <w:bottom w:w="0.0" w:type="dxa"/>
-                      <w:right w:w="40.0" w:type="dxa"/>
-                    </w:tcMar>
-                    <w:vAlign w:val="top"/>
-                  </w:tcPr>
-                  <w:p>
-                    <w:pPr>
-                      <w:widowControl w:val="0"/>
-                      <w:spacing w:after="0" w:line="276" w:lineRule="auto"/>
-                      <w:rPr/>
-                    </w:pPr>
-                    <w:r>
-                      <w:rPr>
-                        <w:rtl w:val="0"/>
-                      </w:rPr>
-                    </w:r>
-                  </w:p>
-                </w:tc>
-              </w:sdtContent>
-            </w:sdt>
-            <w:sdt>
-              <w:sdtPr>
-                <w:lock w:val="contentLocked"/>
-                <w:tag w:val="goog_rdk_95"/>
-              </w:sdtPr>
-              <w:sdtContent>
-                <w:tc>
-                  <w:tcPr>
-                    <w:tcBorders>
-                      <w:top w:color="cccccc" w:space="0" w:sz="6" w:val="single"/>
-                      <w:left w:color="cccccc" w:space="0" w:sz="6" w:val="single"/>
-                      <w:bottom w:color="cccccc" w:space="0" w:sz="6" w:val="single"/>
-                      <w:right w:color="cccccc" w:space="0" w:sz="6" w:val="single"/>
-                    </w:tcBorders>
-                    <w:shd w:fill="ffffff" w:val="clear"/>
-                    <w:tcMar>
-                      <w:top w:w="0.0" w:type="dxa"/>
-                      <w:left w:w="40.0" w:type="dxa"/>
-                      <w:bottom w:w="0.0" w:type="dxa"/>
-                      <w:right w:w="40.0" w:type="dxa"/>
-                    </w:tcMar>
-                    <w:vAlign w:val="top"/>
-                  </w:tcPr>
-                  <w:p>
-                    <w:pPr>
-                      <w:widowControl w:val="0"/>
-                      <w:spacing w:after="0" w:line="276" w:lineRule="auto"/>
-                      <w:rPr/>
-                    </w:pPr>
-                    <w:r>
-                      <w:rPr>
-                        <w:rtl w:val="0"/>
-                      </w:rPr>
-                    </w:r>
-                  </w:p>
-                </w:tc>
-              </w:sdtContent>
-            </w:sdt>
-            <w:sdt>
-              <w:sdtPr>
-                <w:lock w:val="contentLocked"/>
-                <w:tag w:val="goog_rdk_96"/>
-              </w:sdtPr>
-              <w:sdtContent>
-                <w:tc>
-                  <w:tcPr>
-                    <w:tcBorders>
-                      <w:top w:color="cccccc" w:space="0" w:sz="6" w:val="single"/>
-                      <w:left w:color="cccccc" w:space="0" w:sz="6" w:val="single"/>
-                      <w:bottom w:color="cccccc" w:space="0" w:sz="6" w:val="single"/>
-                      <w:right w:color="cccccc" w:space="0" w:sz="6" w:val="single"/>
-                    </w:tcBorders>
-                    <w:shd w:fill="ffffff" w:val="clear"/>
-                    <w:tcMar>
-                      <w:top w:w="0.0" w:type="dxa"/>
-                      <w:left w:w="40.0" w:type="dxa"/>
-                      <w:bottom w:w="0.0" w:type="dxa"/>
-                      <w:right w:w="40.0" w:type="dxa"/>
-                    </w:tcMar>
-                    <w:vAlign w:val="top"/>
-                  </w:tcPr>
-                  <w:p>
-                    <w:pPr>
-                      <w:widowControl w:val="0"/>
-                      <w:spacing w:after="0" w:line="276" w:lineRule="auto"/>
-                      <w:rPr/>
-                    </w:pPr>
-                    <w:r>
-                      <w:rPr>
-                        <w:rtl w:val="0"/>
-                      </w:rPr>
-                    </w:r>
-                  </w:p>
-                </w:tc>
-              </w:sdtContent>
-            </w:sdt>
-            <w:sdt>
-              <w:sdtPr>
-                <w:lock w:val="contentLocked"/>
-                <w:tag w:val="goog_rdk_97"/>
-              </w:sdtPr>
-              <w:sdtContent>
-                <w:tc>
-                  <w:tcPr>
-                    <w:tcBorders>
-                      <w:top w:color="cccccc" w:space="0" w:sz="6" w:val="single"/>
-                      <w:left w:color="cccccc" w:space="0" w:sz="6" w:val="single"/>
-                      <w:bottom w:color="cccccc" w:space="0" w:sz="6" w:val="single"/>
-                      <w:right w:color="cccccc" w:space="0" w:sz="6" w:val="single"/>
-                    </w:tcBorders>
-                    <w:shd w:fill="ffffff" w:val="clear"/>
-                    <w:tcMar>
-                      <w:top w:w="0.0" w:type="dxa"/>
-                      <w:left w:w="40.0" w:type="dxa"/>
-                      <w:bottom w:w="0.0" w:type="dxa"/>
-                      <w:right w:w="40.0" w:type="dxa"/>
-                    </w:tcMar>
-                    <w:vAlign w:val="top"/>
-                  </w:tcPr>
-                  <w:p>
-                    <w:pPr>
-                      <w:widowControl w:val="0"/>
-                      <w:spacing w:after="0" w:line="276" w:lineRule="auto"/>
-                      <w:rPr/>
-                    </w:pPr>
-                    <w:r>
-                      <w:rPr>
-                        <w:rtl w:val="0"/>
-                      </w:rPr>
-                    </w:r>
-                  </w:p>
-                </w:tc>
-              </w:sdtContent>
-            </w:sdt>
-            <w:sdt>
-              <w:sdtPr>
-                <w:lock w:val="contentLocked"/>
-                <w:tag w:val="goog_rdk_98"/>
-              </w:sdtPr>
-              <w:sdtContent>
-                <w:tc>
-                  <w:tcPr>
-                    <w:tcBorders>
-                      <w:top w:color="cccccc" w:space="0" w:sz="6" w:val="single"/>
-                      <w:left w:color="cccccc" w:space="0" w:sz="6" w:val="single"/>
-                      <w:bottom w:color="cccccc" w:space="0" w:sz="6" w:val="single"/>
-                      <w:right w:color="cccccc" w:space="0" w:sz="6" w:val="single"/>
-                    </w:tcBorders>
-                    <w:shd w:fill="ffffff" w:val="clear"/>
-                    <w:tcMar>
-                      <w:top w:w="0.0" w:type="dxa"/>
-                      <w:left w:w="40.0" w:type="dxa"/>
-                      <w:bottom w:w="0.0" w:type="dxa"/>
-                      <w:right w:w="40.0" w:type="dxa"/>
-                    </w:tcMar>
-                    <w:vAlign w:val="top"/>
-                  </w:tcPr>
-                  <w:p>
-                    <w:pPr>
-                      <w:widowControl w:val="0"/>
-                      <w:spacing w:after="0" w:line="276" w:lineRule="auto"/>
-                      <w:rPr/>
-                    </w:pPr>
-                    <w:r>
-                      <w:rPr>
-                        <w:rtl w:val="0"/>
-                      </w:rPr>
-                    </w:r>
-                  </w:p>
-                </w:tc>
-              </w:sdtContent>
-            </w:sdt>
-            <w:sdt>
-              <w:sdtPr>
-                <w:lock w:val="contentLocked"/>
-                <w:tag w:val="goog_rdk_99"/>
-              </w:sdtPr>
-              <w:sdtContent>
-                <w:tc>
-                  <w:tcPr>
-                    <w:tcBorders>
-                      <w:top w:color="cccccc" w:space="0" w:sz="6" w:val="single"/>
-                      <w:left w:color="cccccc" w:space="0" w:sz="6" w:val="single"/>
-                      <w:bottom w:color="000000" w:space="0" w:sz="6" w:val="single"/>
-                      <w:right w:color="000000" w:space="0" w:sz="6" w:val="single"/>
-                    </w:tcBorders>
-                    <w:shd w:fill="ffffff" w:val="clear"/>
-                    <w:tcMar>
-                      <w:top w:w="0.0" w:type="dxa"/>
-                      <w:left w:w="40.0" w:type="dxa"/>
-                      <w:bottom w:w="0.0" w:type="dxa"/>
-                      <w:right w:w="40.0" w:type="dxa"/>
-                    </w:tcMar>
-                    <w:vAlign w:val="bottom"/>
-                  </w:tcPr>
-                  <w:p>
-                    <w:pPr>
-                      <w:widowControl w:val="0"/>
-                      <w:spacing w:after="0" w:line="276" w:lineRule="auto"/>
-                      <w:rPr/>
-                    </w:pPr>
-                    <w:r>
-                      <w:rPr>
-                        <w:rtl w:val="0"/>
-                      </w:rPr>
-                    </w:r>
-                  </w:p>
-                </w:tc>
-              </w:sdtContent>
-            </w:sdt>
-          </w:tr>
         </w:tbl>
       </w:sdtContent>
     </w:sdt>
@@ -13409,7 +13024,7 @@
           <w:rFonts w:ascii="Arial" w:cs="Arial" w:eastAsia="Arial" w:hAnsi="Arial"/>
           <w:rtl w:val="0"/>
         </w:rPr>
-        <w:t xml:space="preserve">Junto con el desarrollo de la app, esperamos que sea agradable para el usuario.</w:t>
+        <w:t xml:space="preserve">Junto con el desarrollo de la app, esperamos que sea agradable para la experiencia del usuario, teniendo un enfoque en la inclusión de las personas con discapacidad visual.</w:t>
       </w:r>
       <w:r>
         <w:rPr>
@@ -15964,7 +15579,7 @@
 
 <file path=customXML/item1.xml><?xml version="1.0" encoding="utf-8"?>
 <go:gDocsCustomXmlDataStorage xmlns:go="http://customooxmlschemas.google.com/" xmlns:r="http://schemas.openxmlformats.org/officeDocument/2006/relationships" uri="GoogleDocsCustomDataVersion2">
-  <go:docsCustomData xmlns:go="http://customooxmlschemas.google.com/" roundtripDataSignature="AMtx7miW1vlgpnFUDxPZYRE+eYrGvzzFaQ==">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</go:docsCustomData>
+  <go:docsCustomData xmlns:go="http://customooxmlschemas.google.com/" roundtripDataSignature="AMtx7mj6TI0xJux/Q+7qjiiAuqbSfSEL0g==">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</go:docsCustomData>
 </go:gDocsCustomXmlDataStorage>
 </file>
 

</xml_diff>